<commit_message>
Added projects back in.  Compacted job history by removing white space.  Made my name larger.
</commit_message>
<xml_diff>
--- a/UdacityResume.docx
+++ b/UdacityResume.docx
@@ -443,77 +443,7 @@
           <w:sz w:val="20"/>
           <w:szCs w:val="20"/>
         </w:rPr>
-        <w:t xml:space="preserve"> </w:t>
-      </w:r>
-      <w:r>
-        <w:rPr>
-          <w:rFonts w:cs="Arial; Helvetica" w:ascii="Arial; Helvetica" w:hAnsi="Arial; Helvetica"/>
-          <w:b w:val="false"/>
-          <w:bCs w:val="false"/>
-          <w:sz w:val="20"/>
-          <w:szCs w:val="20"/>
-        </w:rPr>
-        <w:t xml:space="preserve">Functional Programming in Scala </w:t>
-      </w:r>
-      <w:r>
-        <w:rPr>
-          <w:rFonts w:cs="Arial; Helvetica" w:ascii="Arial; Helvetica" w:hAnsi="Arial; Helvetica"/>
-          <w:b w:val="false"/>
-          <w:bCs w:val="false"/>
-          <w:sz w:val="20"/>
-          <w:szCs w:val="20"/>
-        </w:rPr>
-        <w:t>(Coursera)</w:t>
-      </w:r>
-      <w:r>
-        <w:rPr>
-          <w:rFonts w:cs="Arial; Helvetica" w:ascii="Arial; Helvetica" w:hAnsi="Arial; Helvetica"/>
-          <w:b w:val="false"/>
-          <w:bCs w:val="false"/>
-          <w:sz w:val="20"/>
-          <w:szCs w:val="20"/>
-        </w:rPr>
-        <w:t xml:space="preserve">, Intro to Machine Learning </w:t>
-      </w:r>
-      <w:r>
-        <w:rPr>
-          <w:rFonts w:cs="Arial; Helvetica" w:ascii="Arial; Helvetica" w:hAnsi="Arial; Helvetica"/>
-          <w:b w:val="false"/>
-          <w:bCs w:val="false"/>
-          <w:sz w:val="20"/>
-          <w:szCs w:val="20"/>
-        </w:rPr>
-        <w:t>(Coursera)</w:t>
-      </w:r>
-      <w:r>
-        <w:rPr>
-          <w:rFonts w:cs="Arial; Helvetica" w:ascii="Arial; Helvetica" w:hAnsi="Arial; Helvetica"/>
-          <w:b w:val="false"/>
-          <w:bCs w:val="false"/>
-          <w:sz w:val="20"/>
-          <w:szCs w:val="20"/>
-        </w:rPr>
-        <w:t xml:space="preserve">, Algorithms 2 </w:t>
-      </w:r>
-      <w:r>
-        <w:rPr>
-          <w:rFonts w:cs="Arial; Helvetica" w:ascii="Arial; Helvetica" w:hAnsi="Arial; Helvetica"/>
-          <w:b w:val="false"/>
-          <w:bCs w:val="false"/>
-          <w:sz w:val="20"/>
-          <w:szCs w:val="20"/>
-        </w:rPr>
-        <w:t xml:space="preserve">(Coursera), </w:t>
-      </w:r>
-      <w:r>
-        <w:rPr>
-          <w:rFonts w:cs="Arial; Helvetica" w:ascii="Arial; Helvetica" w:hAnsi="Arial; Helvetica"/>
-          <w:b w:val="false"/>
-          <w:bCs w:val="false"/>
-          <w:sz w:val="20"/>
-          <w:szCs w:val="20"/>
-        </w:rPr>
-        <w:t>Oracle</w:t>
+        <w:t xml:space="preserve"> Functional Programming in Scala (Coursera), Intro to Machine Learning (Coursera), Algorithms 2 (Coursera), Oracle</w:t>
       </w:r>
       <w:r>
         <w:rPr>
@@ -1189,7 +1119,18 @@
           <w:sz w:val="20"/>
           <w:szCs w:val="20"/>
         </w:rPr>
-        <w:t>Feb 2014-Present</w:t>
+        <w:t>Feb 2014-</w:t>
+      </w:r>
+      <w:r>
+        <w:rPr>
+          <w:rFonts w:cs="Arial; Helvetica" w:ascii="Bitstream Charter" w:hAnsi="Bitstream Charter"/>
+          <w:b/>
+          <w:i/>
+          <w:iCs/>
+          <w:sz w:val="20"/>
+          <w:szCs w:val="20"/>
+        </w:rPr>
+        <w:t>April 2014</w:t>
       </w:r>
       <w:r>
         <w:rPr>
@@ -1248,7 +1189,7 @@
           <w:sz w:val="20"/>
           <w:szCs w:val="20"/>
         </w:rPr>
-        <w:t>Developed Scala server back-end code.  Developed REST interfaces for the  front end.  Designed and coded a bot detector using header information and browser navigation statistics. Designed  threat detection algorith</w:t>
+        <w:t xml:space="preserve">Developed Scala server back-end code.  Developed REST interfaces for the  front end.  Designed and coded a bot detector using header information and browser navigation statistics. Designed  threat detection algorithms for the next release of the product. Provided data designs for MySQL and Cassandra databases.  </w:t>
       </w:r>
       <w:r>
         <w:rPr>
@@ -1258,17 +1199,7 @@
           <w:sz w:val="20"/>
           <w:szCs w:val="20"/>
         </w:rPr>
-        <w:t>m</w:t>
-      </w:r>
-      <w:r>
-        <w:rPr>
-          <w:rFonts w:eastAsia="Arial; Helvetica" w:cs="Arial; Helvetica" w:ascii="Arial; Helvetica" w:hAnsi="Arial; Helvetica"/>
-          <w:b w:val="false"/>
-          <w:bCs w:val="false"/>
-          <w:sz w:val="20"/>
-          <w:szCs w:val="20"/>
-        </w:rPr>
-        <w:t>s for the next release of the product. Provided data designs for MySQL and Cassandra databases.</w:t>
+        <w:t>The system processed roughly 1.5 million hits and 250k sessions per day.</w:t>
       </w:r>
     </w:p>
     <w:p>
@@ -3766,23 +3697,231 @@
     <w:p>
       <w:pPr>
         <w:pStyle w:val="Normal"/>
+        <w:jc w:val="both"/>
+        <w:rPr>
+          <w:rFonts w:eastAsia="Arial; Helvetica" w:cs="Arial; Helvetica" w:ascii="Bitstream Charter" w:hAnsi="Bitstream Charter"/>
+          <w:b/>
+          <w:sz w:val="20"/>
+          <w:szCs w:val="20"/>
+        </w:rPr>
+      </w:pPr>
+      <w:r>
+        <w:rPr>
+          <w:rFonts w:cs="Arial; Helvetica" w:ascii="Arial; Helvetica" w:hAnsi="Arial; Helvetica"/>
+          <w:b/>
+          <w:sz w:val="20"/>
+          <w:szCs w:val="20"/>
+        </w:rPr>
+        <w:t>Pacific Sierra</w:t>
+      </w:r>
+      <w:r>
+        <w:rPr>
+          <w:rFonts w:cs="Arial; Helvetica" w:ascii="Arial; Helvetica" w:hAnsi="Arial; Helvetica"/>
+          <w:b/>
+          <w:sz w:val="20"/>
+          <w:szCs w:val="20"/>
+        </w:rPr>
+        <w:t xml:space="preserve"> Research</w:t>
+      </w:r>
+      <w:r>
+        <w:rPr>
+          <w:rFonts w:eastAsia="Arial; Helvetica" w:cs="Arial; Helvetica" w:ascii="Arial; Helvetica" w:hAnsi="Arial; Helvetica"/>
+          <w:b/>
+          <w:sz w:val="20"/>
+          <w:szCs w:val="20"/>
+        </w:rPr>
+        <w:t xml:space="preserve"> </w:t>
+      </w:r>
+      <w:r>
+        <w:rPr>
+          <w:rFonts w:eastAsia="Symbol" w:cs="Symbol" w:ascii="Symbol" w:hAnsi="Symbol"/>
+          <w:b/>
+          <w:sz w:val="20"/>
+          <w:szCs w:val="20"/>
+        </w:rPr>
+        <w:t></w:t>
+      </w:r>
+      <w:r>
+        <w:rPr>
+          <w:rFonts w:eastAsia="Arial; Helvetica" w:cs="Arial; Helvetica" w:ascii="Arial; Helvetica" w:hAnsi="Arial; Helvetica"/>
+          <w:b/>
+          <w:sz w:val="20"/>
+          <w:szCs w:val="20"/>
+        </w:rPr>
+        <w:t xml:space="preserve"> </w:t>
+      </w:r>
+      <w:r>
+        <w:rPr>
+          <w:rFonts w:eastAsia="Arial; Helvetica" w:cs="Arial; Helvetica" w:ascii="Bitstream Charter" w:hAnsi="Bitstream Charter"/>
+          <w:b/>
+          <w:sz w:val="20"/>
+          <w:szCs w:val="20"/>
+        </w:rPr>
+        <w:t>Santa Monica</w:t>
+      </w:r>
+      <w:r>
+        <w:rPr>
+          <w:rFonts w:cs="Arial; Helvetica" w:ascii="Bitstream Charter" w:hAnsi="Bitstream Charter"/>
+          <w:b/>
+          <w:sz w:val="20"/>
+          <w:szCs w:val="20"/>
+        </w:rPr>
+        <w:t>,</w:t>
+      </w:r>
+      <w:r>
+        <w:rPr>
+          <w:rFonts w:eastAsia="Arial; Helvetica" w:cs="Arial; Helvetica" w:ascii="Bitstream Charter" w:hAnsi="Bitstream Charter"/>
+          <w:b/>
+          <w:sz w:val="20"/>
+          <w:szCs w:val="20"/>
+        </w:rPr>
+        <w:t xml:space="preserve"> CA</w:t>
+      </w:r>
+      <w:r>
+        <w:rPr>
+          <w:rFonts w:eastAsia="Arial; Helvetica" w:cs="Arial; Helvetica" w:ascii="Arial; Helvetica" w:hAnsi="Arial; Helvetica"/>
+          <w:sz w:val="20"/>
+          <w:szCs w:val="20"/>
+        </w:rPr>
+        <w:t xml:space="preserve"> </w:t>
+      </w:r>
+      <w:r>
+        <w:rPr>
+          <w:rFonts w:eastAsia="Symbol" w:cs="Symbol" w:ascii="Symbol" w:hAnsi="Symbol"/>
+          <w:sz w:val="20"/>
+          <w:szCs w:val="20"/>
+        </w:rPr>
+        <w:t></w:t>
+      </w:r>
+      <w:r>
+        <w:rPr>
+          <w:rFonts w:eastAsia="Arial; Helvetica" w:cs="Arial; Helvetica" w:ascii="Arial; Helvetica" w:hAnsi="Arial; Helvetica"/>
+          <w:sz w:val="20"/>
+          <w:szCs w:val="20"/>
+        </w:rPr>
+        <w:t xml:space="preserve">  </w:t>
+      </w:r>
+      <w:r>
+        <w:rPr>
+          <w:rFonts w:cs="Arial; Helvetica" w:ascii="Bitstream Charter" w:hAnsi="Bitstream Charter"/>
+          <w:b/>
+          <w:i/>
+          <w:iCs/>
+          <w:sz w:val="20"/>
+          <w:szCs w:val="20"/>
+        </w:rPr>
+        <w:t>19</w:t>
+      </w:r>
+      <w:r>
+        <w:rPr>
+          <w:rFonts w:cs="Arial; Helvetica" w:ascii="Bitstream Charter" w:hAnsi="Bitstream Charter"/>
+          <w:b/>
+          <w:i/>
+          <w:iCs/>
+          <w:sz w:val="20"/>
+          <w:szCs w:val="20"/>
+        </w:rPr>
+        <w:t>88</w:t>
+      </w:r>
+      <w:r>
+        <w:rPr>
+          <w:rFonts w:cs="Arial; Helvetica" w:ascii="Bitstream Charter" w:hAnsi="Bitstream Charter"/>
+          <w:b/>
+          <w:i/>
+          <w:iCs/>
+          <w:sz w:val="20"/>
+          <w:szCs w:val="20"/>
+        </w:rPr>
+        <w:t>-199</w:t>
+      </w:r>
+      <w:r>
+        <w:rPr>
+          <w:rFonts w:cs="Arial; Helvetica" w:ascii="Bitstream Charter" w:hAnsi="Bitstream Charter"/>
+          <w:b/>
+          <w:i/>
+          <w:iCs/>
+          <w:sz w:val="20"/>
+          <w:szCs w:val="20"/>
+        </w:rPr>
+        <w:t>2</w:t>
+      </w:r>
+      <w:r>
+        <w:rPr>
+          <w:rFonts w:eastAsia="Arial; Helvetica" w:cs="Arial; Helvetica" w:ascii="Arial; Helvetica" w:hAnsi="Arial; Helvetica"/>
+          <w:b/>
+          <w:sz w:val="20"/>
+          <w:szCs w:val="20"/>
+        </w:rPr>
+        <w:t xml:space="preserve"> </w:t>
+      </w:r>
+      <w:r>
+        <w:rPr>
+          <w:rFonts w:eastAsia="Symbol" w:cs="Symbol" w:ascii="Symbol" w:hAnsi="Symbol"/>
+          <w:b/>
+          <w:sz w:val="20"/>
+          <w:szCs w:val="20"/>
+        </w:rPr>
+        <w:t></w:t>
+      </w:r>
+      <w:r>
+        <w:rPr>
+          <w:rFonts w:eastAsia="Arial; Helvetica" w:cs="Arial; Helvetica" w:ascii="Arial; Helvetica" w:hAnsi="Arial; Helvetica"/>
+          <w:b/>
+          <w:sz w:val="20"/>
+          <w:szCs w:val="20"/>
+        </w:rPr>
+        <w:t xml:space="preserve"> </w:t>
+      </w:r>
+      <w:r>
+        <w:rPr>
+          <w:rFonts w:eastAsia="Arial; Helvetica" w:cs="Arial; Helvetica" w:ascii="Bitstream Charter" w:hAnsi="Bitstream Charter"/>
+          <w:b/>
+          <w:sz w:val="20"/>
+          <w:szCs w:val="20"/>
+        </w:rPr>
+        <w:t>Physicist</w:t>
+      </w:r>
+    </w:p>
+    <w:p>
+      <w:pPr>
+        <w:pStyle w:val="Normal"/>
         <w:ind w:left="360" w:right="0" w:hanging="0"/>
         <w:jc w:val="both"/>
-        <w:rPr/>
-      </w:pPr>
-      <w:r>
-        <w:rPr/>
+        <w:rPr>
+          <w:rFonts w:ascii="Arial; Helvetica" w:hAnsi="Arial; Helvetica"/>
+          <w:sz w:val="20"/>
+          <w:szCs w:val="20"/>
+        </w:rPr>
+      </w:pPr>
+      <w:r>
+        <w:rPr>
+          <w:rFonts w:ascii="Arial; Helvetica" w:hAnsi="Arial; Helvetica"/>
+          <w:sz w:val="20"/>
+          <w:szCs w:val="20"/>
+        </w:rPr>
+        <w:t>Implemented imaging algorithms for submarine detection and mine location.</w:t>
       </w:r>
     </w:p>
     <w:p>
       <w:pPr>
-        <w:pStyle w:val="Heading5"/>
+        <w:pStyle w:val="Normal"/>
         <w:numPr>
           <w:ilvl w:val="4"/>
           <w:numId w:val="1"/>
         </w:numPr>
-        <w:ind w:left="0" w:right="0" w:hanging="0"/>
-        <w:jc w:val="left"/>
+        <w:rPr/>
+      </w:pPr>
+      <w:r>
+        <w:rPr/>
+      </w:r>
+    </w:p>
+    <w:p>
+      <w:pPr>
+        <w:pStyle w:val="Normal"/>
+        <w:numPr>
+          <w:ilvl w:val="4"/>
+          <w:numId w:val="1"/>
+        </w:numPr>
         <w:rPr>
           <w:rFonts w:cs="Arial; Helvetica" w:ascii="Arial; Helvetica" w:hAnsi="Arial; Helvetica"/>
           <w:b/>
@@ -3790,8 +3929,6 @@
           <w:szCs w:val="22"/>
         </w:rPr>
       </w:pPr>
-      <w:bookmarkStart w:id="2" w:name="__DdeLink__784_616852818"/>
-      <w:bookmarkEnd w:id="2"/>
       <w:r>
         <w:rPr>
           <w:rFonts w:cs="Arial; Helvetica" w:ascii="Arial; Helvetica" w:hAnsi="Arial; Helvetica"/>
@@ -3805,14 +3942,14 @@
     <w:p>
       <w:pPr>
         <w:pStyle w:val="Normal"/>
-        <w:numPr>
-          <w:ilvl w:val="0"/>
-          <w:numId w:val="5"/>
-        </w:numPr>
-        <w:ind w:left="0" w:right="0" w:hanging="0"/>
+        <w:ind w:left="0" w:right="0" w:hanging="360"/>
         <w:jc w:val="both"/>
         <w:rPr/>
       </w:pPr>
+      <w:r>
+        <w:rPr/>
+        <w:tab/>
+      </w:r>
       <w:hyperlink r:id="rId5">
         <w:r>
           <w:rPr>
@@ -3821,22 +3958,20 @@
           <w:t>https://github.com/system4t</w:t>
         </w:r>
       </w:hyperlink>
-      <w:r>
-        <w:rPr/>
-        <w:t>, a pair of JavaScript portability libraries.</w:t>
-      </w:r>
+      <w:hyperlink r:id="rId6">
+        <w:r>
+          <w:rPr/>
+          <w:t>, a pair of JavaScript portability libraries.</w:t>
+        </w:r>
+      </w:hyperlink>
     </w:p>
     <w:p>
       <w:pPr>
         <w:pStyle w:val="Normal"/>
-        <w:numPr>
-          <w:ilvl w:val="0"/>
-          <w:numId w:val="5"/>
-        </w:numPr>
         <w:jc w:val="both"/>
         <w:rPr/>
       </w:pPr>
-      <w:hyperlink r:id="rId6">
+      <w:hyperlink r:id="rId7">
         <w:r>
           <w:rPr>
             <w:rStyle w:val="InternetLink"/>
@@ -3846,7 +3981,15 @@
       </w:hyperlink>
       <w:r>
         <w:rPr/>
-        <w:t xml:space="preserve">, a Scala layer above Java Swing. </w:t>
+        <w:t xml:space="preserve">, a Scala layer </w:t>
+      </w:r>
+      <w:r>
+        <w:rPr/>
+        <w:t>over a layer of</w:t>
+      </w:r>
+      <w:r>
+        <w:rPr/>
+        <w:t xml:space="preserve"> Java Swing. </w:t>
       </w:r>
     </w:p>
     <w:p>
@@ -4392,26 +4535,6 @@
   <w:abstractNum w:abstractNumId="5">
     <w:lvl w:ilvl="0">
       <w:start w:val="1"/>
-      <w:numFmt w:val="bullet"/>
-      <w:lvlText w:val=""/>
-      <w:lvlJc w:val="left"/>
-      <w:pPr>
-        <w:tabs>
-          <w:tab w:val="num" w:pos="360"/>
-        </w:tabs>
-        <w:ind w:left="360" w:hanging="360"/>
-      </w:pPr>
-      <w:rPr>
-        <w:rFonts w:ascii="Symbol" w:hAnsi="Symbol" w:cs="Symbol" w:hint="default"/>
-        <w:sz w:val="20"/>
-        <w:spacing w:val="-2"/>
-        <w:szCs w:val="20"/>
-      </w:rPr>
-    </w:lvl>
-  </w:abstractNum>
-  <w:abstractNum w:abstractNumId="6">
-    <w:lvl w:ilvl="0">
-      <w:start w:val="1"/>
       <w:numFmt w:val="none"/>
       <w:suff w:val="nothing"/>
       <w:lvlText w:val=""/>
@@ -4542,9 +4665,6 @@
   </w:num>
   <w:num w:numId="5">
     <w:abstractNumId w:val="5"/>
-  </w:num>
-  <w:num w:numId="6">
-    <w:abstractNumId w:val="6"/>
   </w:num>
 </w:numbering>
 </file>
@@ -4735,6 +4855,27 @@
       <w:szCs w:val="20"/>
     </w:rPr>
   </w:style>
+  <w:style w:type="character" w:styleId="ListLabel21">
+    <w:name w:val="ListLabel 21"/>
+    <w:rPr>
+      <w:rFonts w:cs="Symbol"/>
+    </w:rPr>
+  </w:style>
+  <w:style w:type="character" w:styleId="ListLabel22">
+    <w:name w:val="ListLabel 22"/>
+    <w:rPr>
+      <w:rFonts w:cs="OpenSymbol"/>
+    </w:rPr>
+  </w:style>
+  <w:style w:type="character" w:styleId="ListLabel23">
+    <w:name w:val="ListLabel 23"/>
+    <w:rPr>
+      <w:rFonts w:cs="Symbol"/>
+      <w:spacing w:val="-2"/>
+      <w:sz w:val="20"/>
+      <w:szCs w:val="20"/>
+    </w:rPr>
+  </w:style>
   <w:style w:type="paragraph" w:styleId="Heading">
     <w:name w:val="Heading"/>
     <w:basedOn w:val="Normal"/>

</xml_diff>

<commit_message>
Small revision to resume.  Picture and bio.
</commit_message>
<xml_diff>
--- a/UdacityResume.docx
+++ b/UdacityResume.docx
@@ -1178,7 +1178,47 @@
           <w:sz w:val="20"/>
           <w:szCs w:val="20"/>
         </w:rPr>
-        <w:t>Developed Scala server back-end code.  Developed REST interfaces for the  front end.  Designed and coded a bot detector using header information and browser navigation statistics. Designed  threat detection algorithms for the next release of the product. Provided data designs for MySQL and Cassandra databases.  The system processed roughly 1.5 million hits and 250k sessions per day.</w:t>
+        <w:t xml:space="preserve">Developed Scala </w:t>
+      </w:r>
+      <w:r>
+        <w:rPr>
+          <w:rFonts w:eastAsia="Arial; Helvetica" w:cs="Arial; Helvetica" w:ascii="Arial; Helvetica" w:hAnsi="Arial; Helvetica"/>
+          <w:b w:val="false"/>
+          <w:bCs w:val="false"/>
+          <w:sz w:val="20"/>
+          <w:szCs w:val="20"/>
+        </w:rPr>
+        <w:t xml:space="preserve">and Python </w:t>
+      </w:r>
+      <w:r>
+        <w:rPr>
+          <w:rFonts w:eastAsia="Arial; Helvetica" w:cs="Arial; Helvetica" w:ascii="Arial; Helvetica" w:hAnsi="Arial; Helvetica"/>
+          <w:b w:val="false"/>
+          <w:bCs w:val="false"/>
+          <w:sz w:val="20"/>
+          <w:szCs w:val="20"/>
+        </w:rPr>
+        <w:t>server back-end code</w:t>
+      </w:r>
+      <w:r>
+        <w:rPr>
+          <w:rFonts w:eastAsia="Arial; Helvetica" w:cs="Arial; Helvetica" w:ascii="Arial; Helvetica" w:hAnsi="Arial; Helvetica"/>
+          <w:b w:val="false"/>
+          <w:bCs w:val="false"/>
+          <w:sz w:val="20"/>
+          <w:szCs w:val="20"/>
+        </w:rPr>
+        <w:t>s</w:t>
+      </w:r>
+      <w:r>
+        <w:rPr>
+          <w:rFonts w:eastAsia="Arial; Helvetica" w:cs="Arial; Helvetica" w:ascii="Arial; Helvetica" w:hAnsi="Arial; Helvetica"/>
+          <w:b w:val="false"/>
+          <w:bCs w:val="false"/>
+          <w:sz w:val="20"/>
+          <w:szCs w:val="20"/>
+        </w:rPr>
+        <w:t>.  Developed REST interfaces for the  front end.  Designed and coded a bot detector using header information and browser navigation statistics. Designed  threat detection algorithms for the next release of the product. Provided data designs for MySQL and Cassandra databases.  The system processed roughly 1.5 million hits and 250k sessions per day.</w:t>
       </w:r>
     </w:p>
     <w:p>
@@ -4771,6 +4811,18 @@
       <w:rFonts w:cs="OpenSymbol"/>
     </w:rPr>
   </w:style>
+  <w:style w:type="character" w:styleId="ListLabel26">
+    <w:name w:val="ListLabel 26"/>
+    <w:rPr>
+      <w:rFonts w:cs="Symbol"/>
+    </w:rPr>
+  </w:style>
+  <w:style w:type="character" w:styleId="ListLabel27">
+    <w:name w:val="ListLabel 27"/>
+    <w:rPr>
+      <w:rFonts w:cs="OpenSymbol"/>
+    </w:rPr>
+  </w:style>
   <w:style w:type="paragraph" w:styleId="Heading">
     <w:name w:val="Heading"/>
     <w:basedOn w:val="Normal"/>

</xml_diff>